<commit_message>
almost done with section b and c
</commit_message>
<xml_diff>
--- a/Brandon Egbert Submission.docx
+++ b/Brandon Egbert Submission.docx
@@ -88,13 +88,23 @@
                     <w:sz w:val="24"/>
                   </w:rPr>
                 </w:pPr>
+                <w:proofErr w:type="spellStart"/>
                 <w:r>
                   <w:rPr>
                     <w:color w:val="2E74B5" w:themeColor="accent1" w:themeShade="BF"/>
                     <w:sz w:val="24"/>
                     <w:szCs w:val="24"/>
                   </w:rPr>
-                  <w:t>Eggsceptional Software Solutions</w:t>
+                  <w:t>Eggsceptional</w:t>
+                </w:r>
+                <w:proofErr w:type="spellEnd"/>
+                <w:r>
+                  <w:rPr>
+                    <w:color w:val="2E74B5" w:themeColor="accent1" w:themeShade="BF"/>
+                    <w:sz w:val="24"/>
+                    <w:szCs w:val="24"/>
+                  </w:rPr>
+                  <w:t xml:space="preserve"> Software Solutions</w:t>
                 </w:r>
               </w:p>
             </w:tc>
@@ -2922,9 +2932,23 @@
       <w:bookmarkEnd w:id="0"/>
     </w:p>
     <w:p>
-      <w:r>
-        <w:t xml:space="preserve">Eggsceptional Software Solutions (ESS) proposes that American Video Game Company (AVGC) use our proprietory CRM software solution </w:t>
-      </w:r>
+      <w:proofErr w:type="spellStart"/>
+      <w:r>
+        <w:t>Eggsceptional</w:t>
+      </w:r>
+      <w:proofErr w:type="spellEnd"/>
+      <w:r>
+        <w:t xml:space="preserve"> Software Solutions (ESS) proposes that American Video Game Company (AVGC) use our </w:t>
+      </w:r>
+      <w:proofErr w:type="spellStart"/>
+      <w:r>
+        <w:t>proprietory</w:t>
+      </w:r>
+      <w:proofErr w:type="spellEnd"/>
+      <w:r>
+        <w:t xml:space="preserve"> CRM software solution </w:t>
+      </w:r>
+      <w:proofErr w:type="spellStart"/>
       <w:r>
         <w:rPr>
           <w:b/>
@@ -2934,11 +2958,17 @@
         </w:rPr>
         <w:t>Eggforce</w:t>
       </w:r>
+      <w:proofErr w:type="spellEnd"/>
       <w:r>
         <w:t xml:space="preserve">. </w:t>
       </w:r>
-      <w:r>
-        <w:t xml:space="preserve">Eggforce has been used by hundreds of companies for </w:t>
+      <w:proofErr w:type="spellStart"/>
+      <w:r>
+        <w:t>Eggforce</w:t>
+      </w:r>
+      <w:proofErr w:type="spellEnd"/>
+      <w:r>
+        <w:t xml:space="preserve"> has been used by hundreds of companies for </w:t>
       </w:r>
       <w:r>
         <w:t xml:space="preserve">hundreds of </w:t>
@@ -2947,7 +2977,15 @@
         <w:t>thousands of sales repres</w:t>
       </w:r>
       <w:r>
-        <w:t xml:space="preserve">entatives to track and manage billions of transactions. With a simple UI and incredibly flexible framework, Eggforce was built to fit any CRM need out there. </w:t>
+        <w:t xml:space="preserve">entatives to track and manage billions of transactions. With a simple UI and incredibly flexible framework, </w:t>
+      </w:r>
+      <w:proofErr w:type="spellStart"/>
+      <w:r>
+        <w:t>Eggforce</w:t>
+      </w:r>
+      <w:proofErr w:type="spellEnd"/>
+      <w:r>
+        <w:t xml:space="preserve"> was built to fit any CRM need out there. </w:t>
       </w:r>
     </w:p>
     <w:p>
@@ -2969,7 +3007,15 @@
         <w:ind w:firstLine="360"/>
       </w:pPr>
       <w:r>
-        <w:t>The purpose of this document is to propose the CRM software solution Eggforce to AVGC, and collaborate to ensure AVGC’s needs are met.</w:t>
+        <w:t xml:space="preserve">The purpose of this document is to propose the CRM software solution </w:t>
+      </w:r>
+      <w:proofErr w:type="spellStart"/>
+      <w:r>
+        <w:t>Eggforce</w:t>
+      </w:r>
+      <w:proofErr w:type="spellEnd"/>
+      <w:r>
+        <w:t xml:space="preserve"> to AVGC, and collaborate to ensure AVGC’s needs are met.</w:t>
       </w:r>
     </w:p>
     <w:p>
@@ -3038,7 +3084,23 @@
         </w:numPr>
       </w:pPr>
       <w:r>
-        <w:t>Use Eggforce, a cloud based solution so it is accessible anytime, anywhere</w:t>
+        <w:t xml:space="preserve">Use </w:t>
+      </w:r>
+      <w:proofErr w:type="spellStart"/>
+      <w:r>
+        <w:t>Eggforce</w:t>
+      </w:r>
+      <w:proofErr w:type="spellEnd"/>
+      <w:r>
+        <w:t xml:space="preserve">, a </w:t>
+      </w:r>
+      <w:proofErr w:type="gramStart"/>
+      <w:r>
+        <w:t>cloud based</w:t>
+      </w:r>
+      <w:proofErr w:type="gramEnd"/>
+      <w:r>
+        <w:t xml:space="preserve"> solution so it is accessible anytime, anywhere</w:t>
       </w:r>
     </w:p>
     <w:p>
@@ -3098,8 +3160,13 @@
         </w:numPr>
       </w:pPr>
       <w:r>
-        <w:t>Provide excellent support and training on Eggforce</w:t>
-      </w:r>
+        <w:t xml:space="preserve">Provide excellent support and training on </w:t>
+      </w:r>
+      <w:proofErr w:type="spellStart"/>
+      <w:r>
+        <w:t>Eggforce</w:t>
+      </w:r>
+      <w:proofErr w:type="spellEnd"/>
     </w:p>
     <w:p>
       <w:pPr>
@@ -3325,16 +3392,30 @@
       <w:bookmarkEnd w:id="5"/>
     </w:p>
     <w:p>
-      <w:r>
-        <w:t xml:space="preserve">Eggforce will help to manage sales, clients, transactions, and all of the data related to these. </w:t>
+      <w:proofErr w:type="spellStart"/>
+      <w:r>
+        <w:t>Eggforce</w:t>
+      </w:r>
+      <w:proofErr w:type="spellEnd"/>
+      <w:r>
+        <w:t xml:space="preserve"> will help to manage sales, clients, transactions, and all of the data related to these. </w:t>
       </w:r>
       <w:r>
         <w:t>ESS will provide initial configuration of the program, including reasonable customizations. After implementation, ESS will provide support for any issues. ESS will also manage the application and data access</w:t>
       </w:r>
       <w:r>
-        <w:t xml:space="preserve"> with high availability. ESS and Eggforce will not be used for any non-sales related functions.</w:t>
-      </w:r>
-    </w:p>
+        <w:t xml:space="preserve"> with high availability. ESS and </w:t>
+      </w:r>
+      <w:proofErr w:type="spellStart"/>
+      <w:r>
+        <w:t>Eggforce</w:t>
+      </w:r>
+      <w:proofErr w:type="spellEnd"/>
+      <w:r>
+        <w:t xml:space="preserve"> will not be used for any non-sales related functions.</w:t>
+      </w:r>
+    </w:p>
+    <w:p/>
     <w:p>
       <w:pPr>
         <w:pStyle w:val="Heading1"/>
@@ -3355,8 +3436,24 @@
           <w:strike/>
         </w:rPr>
       </w:pPr>
-      <w:r>
-        <w:t>Describe the IT and hardware environments that the solution will be deployed in.</w:t>
+      <w:proofErr w:type="spellStart"/>
+      <w:r>
+        <w:t>Eggforce</w:t>
+      </w:r>
+      <w:proofErr w:type="spellEnd"/>
+      <w:r>
+        <w:t xml:space="preserve"> will be a SaaS solution and have very stringent requirements because it is used for sales. There will need to be at least 99.5% availability, and be accessible via several web browsers, including but not limited to Chrome, Chromium, Firefox, IE9+, Safari </w:t>
+      </w:r>
+      <w:r>
+        <w:t xml:space="preserve">6+, iOS7 Safari, iOS7 Chrome and Firefox, Android 4.0 Chrome, and the default web browser for the other mobile and tablet devices used by AVGN. </w:t>
+      </w:r>
+      <w:proofErr w:type="spellStart"/>
+      <w:r>
+        <w:t>Eggforce</w:t>
+      </w:r>
+      <w:proofErr w:type="spellEnd"/>
+      <w:r>
+        <w:t xml:space="preserve"> will also need to use high-level encryption, the latest security protocols, and constant monitoring for potential risks.</w:t>
       </w:r>
     </w:p>
     <w:p/>
@@ -3381,99 +3478,58 @@
       <w:bookmarkEnd w:id="7"/>
     </w:p>
     <w:p>
-      <w:r>
-        <w:t xml:space="preserve">Provide a brief introduction on requirements. You may select the correct subsections that match the needs of your solution and the key requirements that you identified from the profile document. </w:t>
-      </w:r>
-    </w:p>
-    <w:p>
       <w:pPr>
         <w:rPr>
-          <w:i/>
+          <w:iCs/>
         </w:rPr>
       </w:pPr>
       <w:r>
         <w:rPr>
-          <w:i/>
+          <w:iCs/>
         </w:rPr>
-        <w:t xml:space="preserve">Note: All requirements must be in your own words and interpret the requirements found in the </w:t>
-      </w:r>
+        <w:t xml:space="preserve">AVGN has several requirements that must and should be met. </w:t>
+      </w:r>
+      <w:proofErr w:type="spellStart"/>
       <w:r>
         <w:rPr>
-          <w:i/>
+          <w:iCs/>
         </w:rPr>
-        <w:t>“</w:t>
-      </w:r>
+        <w:t>Eggforce</w:t>
+      </w:r>
+      <w:proofErr w:type="spellEnd"/>
       <w:r>
         <w:rPr>
-          <w:i/>
+          <w:iCs/>
         </w:rPr>
-        <w:t>CRM Requirements</w:t>
-      </w:r>
+        <w:t xml:space="preserve"> will be adapted to address as many of these needs as possible. </w:t>
+      </w:r>
+      <w:proofErr w:type="spellStart"/>
       <w:r>
         <w:rPr>
-          <w:i/>
+          <w:iCs/>
         </w:rPr>
-        <w:t>”</w:t>
-      </w:r>
+        <w:t>Eggforce</w:t>
+      </w:r>
+      <w:proofErr w:type="spellEnd"/>
       <w:r>
         <w:rPr>
-          <w:i/>
+          <w:iCs/>
         </w:rPr>
-        <w:t xml:space="preserve"> </w:t>
-      </w:r>
+        <w:t xml:space="preserve"> will also attempt to meet any remaining requirements within reason should they not already be met. Below are more specific requirements that </w:t>
+      </w:r>
+      <w:proofErr w:type="spellStart"/>
       <w:r>
         <w:rPr>
-          <w:i/>
+          <w:iCs/>
         </w:rPr>
-        <w:t>attachment</w:t>
-      </w:r>
+        <w:t>Eggforce</w:t>
+      </w:r>
+      <w:proofErr w:type="spellEnd"/>
       <w:r>
         <w:rPr>
-          <w:i/>
+          <w:iCs/>
         </w:rPr>
-        <w:t>. Please do not copy and paste word for word from the requi</w:t>
-      </w:r>
-      <w:r>
-        <w:rPr>
-          <w:i/>
-        </w:rPr>
-        <w:t xml:space="preserve">rements in the </w:t>
-      </w:r>
-      <w:r>
-        <w:rPr>
-          <w:i/>
-        </w:rPr>
-        <w:t>“</w:t>
-      </w:r>
-      <w:r>
-        <w:rPr>
-          <w:i/>
-        </w:rPr>
-        <w:t>CRM Requirements</w:t>
-      </w:r>
-      <w:r>
-        <w:rPr>
-          <w:i/>
-        </w:rPr>
-        <w:t>”</w:t>
-      </w:r>
-      <w:r>
-        <w:rPr>
-          <w:i/>
-        </w:rPr>
-        <w:t xml:space="preserve"> </w:t>
-      </w:r>
-      <w:r>
-        <w:rPr>
-          <w:i/>
-        </w:rPr>
-        <w:t>attachment</w:t>
-      </w:r>
-      <w:r>
-        <w:rPr>
-          <w:i/>
-        </w:rPr>
-        <w:t xml:space="preserve">. </w:t>
+        <w:t xml:space="preserve"> will meet:</w:t>
       </w:r>
     </w:p>
     <w:p>
@@ -3494,8 +3550,24 @@
       <w:bookmarkEnd w:id="8"/>
     </w:p>
     <w:p>
-      <w:r>
-        <w:t>Provide a brief introduction to the business requirements for the proposed system.</w:t>
+      <w:proofErr w:type="spellStart"/>
+      <w:r>
+        <w:t>Eggforce</w:t>
+      </w:r>
+      <w:proofErr w:type="spellEnd"/>
+      <w:r>
+        <w:t xml:space="preserve"> needs to be robust enough to handle the majority of sales-related work AVGN does. The software needs to consolidate sales data, contacts, interactions with contacts, and integrate with other systems. </w:t>
+      </w:r>
+      <w:proofErr w:type="spellStart"/>
+      <w:r>
+        <w:t>Eggforce</w:t>
+      </w:r>
+      <w:proofErr w:type="spellEnd"/>
+      <w:r>
+        <w:t xml:space="preserve"> needs to have role-based permissions, </w:t>
+      </w:r>
+      <w:r>
+        <w:t xml:space="preserve">scalability to support 500% growth, and have the latest security protocols and procedures. </w:t>
       </w:r>
     </w:p>
     <w:p>
@@ -3516,8 +3588,16 @@
       <w:bookmarkEnd w:id="9"/>
     </w:p>
     <w:p>
-      <w:r>
-        <w:t>Provide a brief introduction to the user requirements for the proposed system.</w:t>
+      <w:proofErr w:type="spellStart"/>
+      <w:r>
+        <w:t>Eggforce</w:t>
+      </w:r>
+      <w:proofErr w:type="spellEnd"/>
+      <w:r>
+        <w:t xml:space="preserve"> is expected to be intuitive, and have clear processes for support and future updates. It also should have explicit policies in place that are understood and agreed upon by both parties. All data must be housed within the US unless given explicit permission</w:t>
+      </w:r>
+      <w:r>
+        <w:t xml:space="preserve">. There should be easy-to-use data controls for the proper roles. </w:t>
       </w:r>
     </w:p>
     <w:p>
@@ -3541,8 +3621,196 @@
       </w:r>
     </w:p>
     <w:p>
-      <w:r>
-        <w:t>Provide a brief introduction to the functional requirements for the proposed system.</w:t>
+      <w:proofErr w:type="spellStart"/>
+      <w:r>
+        <w:t>Eggforce</w:t>
+      </w:r>
+      <w:proofErr w:type="spellEnd"/>
+      <w:r>
+        <w:t xml:space="preserve"> needs to have capabilities to do the following:</w:t>
+      </w:r>
+    </w:p>
+    <w:p>
+      <w:pPr>
+        <w:pStyle w:val="ListParagraph"/>
+        <w:numPr>
+          <w:ilvl w:val="0"/>
+          <w:numId w:val="9"/>
+        </w:numPr>
+      </w:pPr>
+      <w:r>
+        <w:t>Consolidate contact and business information</w:t>
+      </w:r>
+    </w:p>
+    <w:p>
+      <w:pPr>
+        <w:pStyle w:val="ListParagraph"/>
+        <w:numPr>
+          <w:ilvl w:val="0"/>
+          <w:numId w:val="9"/>
+        </w:numPr>
+      </w:pPr>
+      <w:r>
+        <w:t>Record all communication and interaction</w:t>
+      </w:r>
+    </w:p>
+    <w:p>
+      <w:pPr>
+        <w:pStyle w:val="ListParagraph"/>
+        <w:numPr>
+          <w:ilvl w:val="0"/>
+          <w:numId w:val="9"/>
+        </w:numPr>
+      </w:pPr>
+      <w:r>
+        <w:t>Control access based on roles, including external companies</w:t>
+      </w:r>
+    </w:p>
+    <w:p>
+      <w:pPr>
+        <w:pStyle w:val="ListParagraph"/>
+        <w:numPr>
+          <w:ilvl w:val="0"/>
+          <w:numId w:val="9"/>
+        </w:numPr>
+      </w:pPr>
+      <w:r>
+        <w:t>Integrate with other systems</w:t>
+      </w:r>
+      <w:r>
+        <w:t>, including Active Directory</w:t>
+      </w:r>
+    </w:p>
+    <w:p>
+      <w:pPr>
+        <w:pStyle w:val="ListParagraph"/>
+        <w:numPr>
+          <w:ilvl w:val="0"/>
+          <w:numId w:val="9"/>
+        </w:numPr>
+      </w:pPr>
+      <w:r>
+        <w:t>Archive information</w:t>
+      </w:r>
+    </w:p>
+    <w:p>
+      <w:pPr>
+        <w:pStyle w:val="ListParagraph"/>
+        <w:numPr>
+          <w:ilvl w:val="0"/>
+          <w:numId w:val="9"/>
+        </w:numPr>
+      </w:pPr>
+      <w:r>
+        <w:t>Track all changes and have roll-back capabilities</w:t>
+      </w:r>
+    </w:p>
+    <w:p>
+      <w:pPr>
+        <w:pStyle w:val="ListParagraph"/>
+        <w:numPr>
+          <w:ilvl w:val="0"/>
+          <w:numId w:val="9"/>
+        </w:numPr>
+      </w:pPr>
+      <w:r>
+        <w:t>Have different kinds of data purging based on role</w:t>
+      </w:r>
+    </w:p>
+    <w:p>
+      <w:pPr>
+        <w:pStyle w:val="ListParagraph"/>
+        <w:numPr>
+          <w:ilvl w:val="0"/>
+          <w:numId w:val="9"/>
+        </w:numPr>
+      </w:pPr>
+      <w:r>
+        <w:t>Various browser support</w:t>
+      </w:r>
+    </w:p>
+    <w:p>
+      <w:pPr>
+        <w:pStyle w:val="ListParagraph"/>
+        <w:numPr>
+          <w:ilvl w:val="0"/>
+          <w:numId w:val="9"/>
+        </w:numPr>
+      </w:pPr>
+      <w:r>
+        <w:t>Reporting and tracking capabilities</w:t>
+      </w:r>
+    </w:p>
+    <w:p>
+      <w:pPr>
+        <w:pStyle w:val="ListParagraph"/>
+        <w:numPr>
+          <w:ilvl w:val="0"/>
+          <w:numId w:val="9"/>
+        </w:numPr>
+      </w:pPr>
+      <w:r>
+        <w:t>Quoting</w:t>
+      </w:r>
+    </w:p>
+    <w:p>
+      <w:pPr>
+        <w:pStyle w:val="ListParagraph"/>
+        <w:numPr>
+          <w:ilvl w:val="0"/>
+          <w:numId w:val="9"/>
+        </w:numPr>
+      </w:pPr>
+      <w:r>
+        <w:t>Opportunity Management</w:t>
+      </w:r>
+    </w:p>
+    <w:p>
+      <w:pPr>
+        <w:pStyle w:val="ListParagraph"/>
+        <w:numPr>
+          <w:ilvl w:val="0"/>
+          <w:numId w:val="9"/>
+        </w:numPr>
+      </w:pPr>
+      <w:r>
+        <w:t>Forecasting</w:t>
+      </w:r>
+    </w:p>
+    <w:p>
+      <w:pPr>
+        <w:pStyle w:val="ListParagraph"/>
+        <w:numPr>
+          <w:ilvl w:val="0"/>
+          <w:numId w:val="9"/>
+        </w:numPr>
+      </w:pPr>
+      <w:r>
+        <w:t>Order management</w:t>
+      </w:r>
+    </w:p>
+    <w:p>
+      <w:pPr>
+        <w:pStyle w:val="ListParagraph"/>
+        <w:numPr>
+          <w:ilvl w:val="0"/>
+          <w:numId w:val="9"/>
+        </w:numPr>
+      </w:pPr>
+      <w:r>
+        <w:t>Contracting</w:t>
+      </w:r>
+    </w:p>
+    <w:p>
+      <w:pPr>
+        <w:pStyle w:val="ListParagraph"/>
+        <w:numPr>
+          <w:ilvl w:val="0"/>
+          <w:numId w:val="9"/>
+        </w:numPr>
+      </w:pPr>
+      <w:r>
+        <w:t>Ticketing system</w:t>
       </w:r>
     </w:p>
     <w:p>
@@ -3566,27 +3834,73 @@
       </w:r>
     </w:p>
     <w:p>
-      <w:r>
-        <w:t>Provide a brief introduction to the nonfunctional requirements for the proposed system.</w:t>
-      </w:r>
-    </w:p>
-    <w:p>
-      <w:pPr>
-        <w:rPr>
-          <w:rFonts w:asciiTheme="majorHAnsi" w:eastAsiaTheme="majorEastAsia" w:hAnsiTheme="majorHAnsi" w:cstheme="majorBidi"/>
-          <w:color w:val="262626" w:themeColor="text1" w:themeTint="D9"/>
-          <w:sz w:val="40"/>
-          <w:szCs w:val="40"/>
-        </w:rPr>
-      </w:pPr>
-      <w:r>
-        <w:rPr>
-          <w:rFonts w:asciiTheme="majorHAnsi" w:eastAsiaTheme="majorEastAsia" w:hAnsiTheme="majorHAnsi" w:cstheme="majorBidi"/>
-          <w:color w:val="262626" w:themeColor="text1" w:themeTint="D9"/>
-          <w:sz w:val="40"/>
-          <w:szCs w:val="40"/>
-        </w:rPr>
-        <w:br w:type="page"/>
+      <w:proofErr w:type="spellStart"/>
+      <w:r>
+        <w:t>Eggforce</w:t>
+      </w:r>
+      <w:proofErr w:type="spellEnd"/>
+      <w:r>
+        <w:t xml:space="preserve"> needs to meet the following requirements</w:t>
+      </w:r>
+    </w:p>
+    <w:p>
+      <w:pPr>
+        <w:pStyle w:val="ListParagraph"/>
+        <w:numPr>
+          <w:ilvl w:val="0"/>
+          <w:numId w:val="10"/>
+        </w:numPr>
+      </w:pPr>
+      <w:r>
+        <w:t>Latest security protocols and standards</w:t>
+      </w:r>
+    </w:p>
+    <w:p>
+      <w:pPr>
+        <w:pStyle w:val="ListParagraph"/>
+        <w:numPr>
+          <w:ilvl w:val="0"/>
+          <w:numId w:val="10"/>
+        </w:numPr>
+      </w:pPr>
+      <w:r>
+        <w:t>Have high availability regardless of location</w:t>
+      </w:r>
+    </w:p>
+    <w:p>
+      <w:pPr>
+        <w:pStyle w:val="ListParagraph"/>
+        <w:numPr>
+          <w:ilvl w:val="0"/>
+          <w:numId w:val="10"/>
+        </w:numPr>
+      </w:pPr>
+      <w:r>
+        <w:t>House all data in the US unless given explicit permission</w:t>
+      </w:r>
+    </w:p>
+    <w:p>
+      <w:pPr>
+        <w:pStyle w:val="ListParagraph"/>
+        <w:numPr>
+          <w:ilvl w:val="0"/>
+          <w:numId w:val="10"/>
+        </w:numPr>
+      </w:pPr>
+      <w:r>
+        <w:t xml:space="preserve">Support at least 500 concurrent users, with plans to increase </w:t>
+      </w:r>
+    </w:p>
+    <w:p>
+      <w:pPr>
+        <w:pStyle w:val="ListParagraph"/>
+        <w:numPr>
+          <w:ilvl w:val="0"/>
+          <w:numId w:val="10"/>
+        </w:numPr>
+      </w:pPr>
+      <w:r>
+        <w:t>Have technical support and innovations</w:t>
       </w:r>
     </w:p>
     <w:p>
@@ -3659,7 +3973,24 @@
     </w:p>
     <w:p>
       <w:r>
-        <w:t xml:space="preserve">Describe the advantages of the waterfall methodology and how they will benefit this project.  </w:t>
+        <w:t xml:space="preserve">The waterfall method </w:t>
+      </w:r>
+      <w:r>
+        <w:t>could</w:t>
+      </w:r>
+      <w:r>
+        <w:t xml:space="preserve"> work well for this project </w:t>
+      </w:r>
+      <w:r>
+        <w:t xml:space="preserve">because </w:t>
+      </w:r>
+      <w:proofErr w:type="spellStart"/>
+      <w:r>
+        <w:t>Eggforce</w:t>
+      </w:r>
+      <w:proofErr w:type="spellEnd"/>
+      <w:r>
+        <w:t xml:space="preserve"> is a generic framework that won’t meet AVGN’s needs as-is. This allows ESS to start with a mostly blank slate to create a custom product. Since everything will be flushed out prior to the development, the scope and KPIs can be clearly defined.</w:t>
       </w:r>
     </w:p>
     <w:p>
@@ -3681,7 +4012,13 @@
     </w:p>
     <w:p>
       <w:r>
-        <w:t>Describe the disadvantages of the waterfall methodology and how they may hinder this project.</w:t>
+        <w:t xml:space="preserve">The waterfall method needs all of the details and specific requirements explicitly described from the start. If these are at all ambiguous, it can add months to the development time. This can also create a pseudo scope-creep, since any additional requirements that were not expressed </w:t>
+      </w:r>
+      <w:r>
+        <w:t>initially would add additional work. It is also dependent on the previous stakeholders doing their tasks correctly and in a timely manner. No stage can start without the previous one being close or at completion</w:t>
+      </w:r>
+      <w:r>
+        <w:t xml:space="preserve"> </w:t>
       </w:r>
     </w:p>
     <w:p>
@@ -3704,7 +4041,10 @@
     </w:p>
     <w:p>
       <w:r>
-        <w:t xml:space="preserve">Describe the advantages of a different methodology and how they will benefit this project.  </w:t>
+        <w:t xml:space="preserve">Agile could output a solution faster and more efficiently. While the more complex tasks and requirements are </w:t>
+      </w:r>
+      <w:r>
+        <w:t>in progress, the development team can start working on some of the more basic requirements, like a basic contracting functionality. As new needs and functionality are discovered, they can be implemented at a later time, rather than needing the full scope initially</w:t>
       </w:r>
     </w:p>
     <w:p>
@@ -3738,7 +4078,10 @@
         </w:rPr>
       </w:pPr>
       <w:r>
-        <w:t>Describe the disadvantages of a different methodology and how they may hinder this project.</w:t>
+        <w:t xml:space="preserve">As with the waterfall method, not having specific requirements from the start can be a hinderance. If the scope is ambiguously defined, some work may need to be re-done over and over again because it relied on certain pieces that are no longer necessary </w:t>
+      </w:r>
+      <w:r>
+        <w:t>or incompatible</w:t>
       </w:r>
     </w:p>
     <w:p>
@@ -3760,25 +4103,7 @@
     </w:p>
     <w:p>
       <w:r>
-        <w:t>Describe why the waterfall methodology is the best software development methodology for this project.</w:t>
-      </w:r>
-    </w:p>
-    <w:p>
-      <w:pPr>
-        <w:rPr>
-          <w:b/>
-        </w:rPr>
-      </w:pPr>
-      <w:r>
-        <w:rPr>
-          <w:b/>
-        </w:rPr>
-        <w:t>OR</w:t>
-      </w:r>
-    </w:p>
-    <w:p>
-      <w:r>
-        <w:t>Provide the details of a different development process and outline why you would have selected it and how it would have been better suited for this project.</w:t>
+        <w:t>I think the waterfall method would be the best for this project. The requirements are already mostly defined, and AVGN seems to have a good grasp on what they need. While agile would work well too, I think that finishing the requirement and design phase would be quick and unambiguous</w:t>
       </w:r>
     </w:p>
     <w:p/>
@@ -6027,6 +6352,119 @@
     </w:lvl>
   </w:abstractNum>
   <w:abstractNum w:abstractNumId="3" w15:restartNumberingAfterBreak="0">
+    <w:nsid w:val="44B235C7"/>
+    <w:multiLevelType w:val="hybridMultilevel"/>
+    <w:tmpl w:val="97AC51AE"/>
+    <w:lvl w:ilvl="0" w:tplc="04090001">
+      <w:start w:val="1"/>
+      <w:numFmt w:val="bullet"/>
+      <w:lvlText w:val=""/>
+      <w:lvlJc w:val="left"/>
+      <w:pPr>
+        <w:ind w:left="720" w:hanging="360"/>
+      </w:pPr>
+      <w:rPr>
+        <w:rFonts w:ascii="Symbol" w:hAnsi="Symbol" w:hint="default"/>
+      </w:rPr>
+    </w:lvl>
+    <w:lvl w:ilvl="1" w:tplc="04090003" w:tentative="1">
+      <w:start w:val="1"/>
+      <w:numFmt w:val="bullet"/>
+      <w:lvlText w:val="o"/>
+      <w:lvlJc w:val="left"/>
+      <w:pPr>
+        <w:ind w:left="1440" w:hanging="360"/>
+      </w:pPr>
+      <w:rPr>
+        <w:rFonts w:ascii="Courier New" w:hAnsi="Courier New" w:cs="Courier New" w:hint="default"/>
+      </w:rPr>
+    </w:lvl>
+    <w:lvl w:ilvl="2" w:tplc="04090005" w:tentative="1">
+      <w:start w:val="1"/>
+      <w:numFmt w:val="bullet"/>
+      <w:lvlText w:val=""/>
+      <w:lvlJc w:val="left"/>
+      <w:pPr>
+        <w:ind w:left="2160" w:hanging="360"/>
+      </w:pPr>
+      <w:rPr>
+        <w:rFonts w:ascii="Wingdings" w:hAnsi="Wingdings" w:hint="default"/>
+      </w:rPr>
+    </w:lvl>
+    <w:lvl w:ilvl="3" w:tplc="04090001" w:tentative="1">
+      <w:start w:val="1"/>
+      <w:numFmt w:val="bullet"/>
+      <w:lvlText w:val=""/>
+      <w:lvlJc w:val="left"/>
+      <w:pPr>
+        <w:ind w:left="2880" w:hanging="360"/>
+      </w:pPr>
+      <w:rPr>
+        <w:rFonts w:ascii="Symbol" w:hAnsi="Symbol" w:hint="default"/>
+      </w:rPr>
+    </w:lvl>
+    <w:lvl w:ilvl="4" w:tplc="04090003" w:tentative="1">
+      <w:start w:val="1"/>
+      <w:numFmt w:val="bullet"/>
+      <w:lvlText w:val="o"/>
+      <w:lvlJc w:val="left"/>
+      <w:pPr>
+        <w:ind w:left="3600" w:hanging="360"/>
+      </w:pPr>
+      <w:rPr>
+        <w:rFonts w:ascii="Courier New" w:hAnsi="Courier New" w:cs="Courier New" w:hint="default"/>
+      </w:rPr>
+    </w:lvl>
+    <w:lvl w:ilvl="5" w:tplc="04090005" w:tentative="1">
+      <w:start w:val="1"/>
+      <w:numFmt w:val="bullet"/>
+      <w:lvlText w:val=""/>
+      <w:lvlJc w:val="left"/>
+      <w:pPr>
+        <w:ind w:left="4320" w:hanging="360"/>
+      </w:pPr>
+      <w:rPr>
+        <w:rFonts w:ascii="Wingdings" w:hAnsi="Wingdings" w:hint="default"/>
+      </w:rPr>
+    </w:lvl>
+    <w:lvl w:ilvl="6" w:tplc="04090001" w:tentative="1">
+      <w:start w:val="1"/>
+      <w:numFmt w:val="bullet"/>
+      <w:lvlText w:val=""/>
+      <w:lvlJc w:val="left"/>
+      <w:pPr>
+        <w:ind w:left="5040" w:hanging="360"/>
+      </w:pPr>
+      <w:rPr>
+        <w:rFonts w:ascii="Symbol" w:hAnsi="Symbol" w:hint="default"/>
+      </w:rPr>
+    </w:lvl>
+    <w:lvl w:ilvl="7" w:tplc="04090003" w:tentative="1">
+      <w:start w:val="1"/>
+      <w:numFmt w:val="bullet"/>
+      <w:lvlText w:val="o"/>
+      <w:lvlJc w:val="left"/>
+      <w:pPr>
+        <w:ind w:left="5760" w:hanging="360"/>
+      </w:pPr>
+      <w:rPr>
+        <w:rFonts w:ascii="Courier New" w:hAnsi="Courier New" w:cs="Courier New" w:hint="default"/>
+      </w:rPr>
+    </w:lvl>
+    <w:lvl w:ilvl="8" w:tplc="04090005" w:tentative="1">
+      <w:start w:val="1"/>
+      <w:numFmt w:val="bullet"/>
+      <w:lvlText w:val=""/>
+      <w:lvlJc w:val="left"/>
+      <w:pPr>
+        <w:ind w:left="6480" w:hanging="360"/>
+      </w:pPr>
+      <w:rPr>
+        <w:rFonts w:ascii="Wingdings" w:hAnsi="Wingdings" w:hint="default"/>
+      </w:rPr>
+    </w:lvl>
+  </w:abstractNum>
+  <w:abstractNum w:abstractNumId="4" w15:restartNumberingAfterBreak="0">
     <w:nsid w:val="523174DB"/>
     <w:multiLevelType w:val="multilevel"/>
     <w:tmpl w:val="2E9A22F2"/>
@@ -6112,7 +6550,7 @@
       </w:pPr>
     </w:lvl>
   </w:abstractNum>
-  <w:abstractNum w:abstractNumId="4" w15:restartNumberingAfterBreak="0">
+  <w:abstractNum w:abstractNumId="5" w15:restartNumberingAfterBreak="0">
     <w:nsid w:val="534C4CB1"/>
     <w:multiLevelType w:val="multilevel"/>
     <w:tmpl w:val="0409001F"/>
@@ -6198,7 +6636,206 @@
       </w:pPr>
     </w:lvl>
   </w:abstractNum>
-  <w:abstractNum w:abstractNumId="5" w15:restartNumberingAfterBreak="0">
+  <w:abstractNum w:abstractNumId="6" w15:restartNumberingAfterBreak="0">
+    <w:nsid w:val="56FD62A1"/>
+    <w:multiLevelType w:val="hybridMultilevel"/>
+    <w:tmpl w:val="FE6CFF40"/>
+    <w:lvl w:ilvl="0" w:tplc="04090001">
+      <w:start w:val="1"/>
+      <w:numFmt w:val="bullet"/>
+      <w:lvlText w:val=""/>
+      <w:lvlJc w:val="left"/>
+      <w:pPr>
+        <w:ind w:left="1080" w:hanging="360"/>
+      </w:pPr>
+      <w:rPr>
+        <w:rFonts w:ascii="Symbol" w:hAnsi="Symbol" w:hint="default"/>
+      </w:rPr>
+    </w:lvl>
+    <w:lvl w:ilvl="1" w:tplc="04090003" w:tentative="1">
+      <w:start w:val="1"/>
+      <w:numFmt w:val="bullet"/>
+      <w:lvlText w:val="o"/>
+      <w:lvlJc w:val="left"/>
+      <w:pPr>
+        <w:ind w:left="1800" w:hanging="360"/>
+      </w:pPr>
+      <w:rPr>
+        <w:rFonts w:ascii="Courier New" w:hAnsi="Courier New" w:cs="Courier New" w:hint="default"/>
+      </w:rPr>
+    </w:lvl>
+    <w:lvl w:ilvl="2" w:tplc="04090005" w:tentative="1">
+      <w:start w:val="1"/>
+      <w:numFmt w:val="bullet"/>
+      <w:lvlText w:val=""/>
+      <w:lvlJc w:val="left"/>
+      <w:pPr>
+        <w:ind w:left="2520" w:hanging="360"/>
+      </w:pPr>
+      <w:rPr>
+        <w:rFonts w:ascii="Wingdings" w:hAnsi="Wingdings" w:hint="default"/>
+      </w:rPr>
+    </w:lvl>
+    <w:lvl w:ilvl="3" w:tplc="04090001" w:tentative="1">
+      <w:start w:val="1"/>
+      <w:numFmt w:val="bullet"/>
+      <w:lvlText w:val=""/>
+      <w:lvlJc w:val="left"/>
+      <w:pPr>
+        <w:ind w:left="3240" w:hanging="360"/>
+      </w:pPr>
+      <w:rPr>
+        <w:rFonts w:ascii="Symbol" w:hAnsi="Symbol" w:hint="default"/>
+      </w:rPr>
+    </w:lvl>
+    <w:lvl w:ilvl="4" w:tplc="04090003" w:tentative="1">
+      <w:start w:val="1"/>
+      <w:numFmt w:val="bullet"/>
+      <w:lvlText w:val="o"/>
+      <w:lvlJc w:val="left"/>
+      <w:pPr>
+        <w:ind w:left="3960" w:hanging="360"/>
+      </w:pPr>
+      <w:rPr>
+        <w:rFonts w:ascii="Courier New" w:hAnsi="Courier New" w:cs="Courier New" w:hint="default"/>
+      </w:rPr>
+    </w:lvl>
+    <w:lvl w:ilvl="5" w:tplc="04090005" w:tentative="1">
+      <w:start w:val="1"/>
+      <w:numFmt w:val="bullet"/>
+      <w:lvlText w:val=""/>
+      <w:lvlJc w:val="left"/>
+      <w:pPr>
+        <w:ind w:left="4680" w:hanging="360"/>
+      </w:pPr>
+      <w:rPr>
+        <w:rFonts w:ascii="Wingdings" w:hAnsi="Wingdings" w:hint="default"/>
+      </w:rPr>
+    </w:lvl>
+    <w:lvl w:ilvl="6" w:tplc="04090001" w:tentative="1">
+      <w:start w:val="1"/>
+      <w:numFmt w:val="bullet"/>
+      <w:lvlText w:val=""/>
+      <w:lvlJc w:val="left"/>
+      <w:pPr>
+        <w:ind w:left="5400" w:hanging="360"/>
+      </w:pPr>
+      <w:rPr>
+        <w:rFonts w:ascii="Symbol" w:hAnsi="Symbol" w:hint="default"/>
+      </w:rPr>
+    </w:lvl>
+    <w:lvl w:ilvl="7" w:tplc="04090003" w:tentative="1">
+      <w:start w:val="1"/>
+      <w:numFmt w:val="bullet"/>
+      <w:lvlText w:val="o"/>
+      <w:lvlJc w:val="left"/>
+      <w:pPr>
+        <w:ind w:left="6120" w:hanging="360"/>
+      </w:pPr>
+      <w:rPr>
+        <w:rFonts w:ascii="Courier New" w:hAnsi="Courier New" w:cs="Courier New" w:hint="default"/>
+      </w:rPr>
+    </w:lvl>
+    <w:lvl w:ilvl="8" w:tplc="04090005" w:tentative="1">
+      <w:start w:val="1"/>
+      <w:numFmt w:val="bullet"/>
+      <w:lvlText w:val=""/>
+      <w:lvlJc w:val="left"/>
+      <w:pPr>
+        <w:ind w:left="6840" w:hanging="360"/>
+      </w:pPr>
+      <w:rPr>
+        <w:rFonts w:ascii="Wingdings" w:hAnsi="Wingdings" w:hint="default"/>
+      </w:rPr>
+    </w:lvl>
+  </w:abstractNum>
+  <w:abstractNum w:abstractNumId="7" w15:restartNumberingAfterBreak="0">
+    <w:nsid w:val="599F7914"/>
+    <w:multiLevelType w:val="hybridMultilevel"/>
+    <w:tmpl w:val="699292D2"/>
+    <w:lvl w:ilvl="0" w:tplc="0409000F">
+      <w:start w:val="1"/>
+      <w:numFmt w:val="decimal"/>
+      <w:lvlText w:val="%1."/>
+      <w:lvlJc w:val="left"/>
+      <w:pPr>
+        <w:ind w:left="720" w:hanging="360"/>
+      </w:pPr>
+    </w:lvl>
+    <w:lvl w:ilvl="1" w:tplc="04090019" w:tentative="1">
+      <w:start w:val="1"/>
+      <w:numFmt w:val="lowerLetter"/>
+      <w:lvlText w:val="%2."/>
+      <w:lvlJc w:val="left"/>
+      <w:pPr>
+        <w:ind w:left="1440" w:hanging="360"/>
+      </w:pPr>
+    </w:lvl>
+    <w:lvl w:ilvl="2" w:tplc="0409001B" w:tentative="1">
+      <w:start w:val="1"/>
+      <w:numFmt w:val="lowerRoman"/>
+      <w:lvlText w:val="%3."/>
+      <w:lvlJc w:val="right"/>
+      <w:pPr>
+        <w:ind w:left="2160" w:hanging="180"/>
+      </w:pPr>
+    </w:lvl>
+    <w:lvl w:ilvl="3" w:tplc="0409000F" w:tentative="1">
+      <w:start w:val="1"/>
+      <w:numFmt w:val="decimal"/>
+      <w:lvlText w:val="%4."/>
+      <w:lvlJc w:val="left"/>
+      <w:pPr>
+        <w:ind w:left="2880" w:hanging="360"/>
+      </w:pPr>
+    </w:lvl>
+    <w:lvl w:ilvl="4" w:tplc="04090019" w:tentative="1">
+      <w:start w:val="1"/>
+      <w:numFmt w:val="lowerLetter"/>
+      <w:lvlText w:val="%5."/>
+      <w:lvlJc w:val="left"/>
+      <w:pPr>
+        <w:ind w:left="3600" w:hanging="360"/>
+      </w:pPr>
+    </w:lvl>
+    <w:lvl w:ilvl="5" w:tplc="0409001B" w:tentative="1">
+      <w:start w:val="1"/>
+      <w:numFmt w:val="lowerRoman"/>
+      <w:lvlText w:val="%6."/>
+      <w:lvlJc w:val="right"/>
+      <w:pPr>
+        <w:ind w:left="4320" w:hanging="180"/>
+      </w:pPr>
+    </w:lvl>
+    <w:lvl w:ilvl="6" w:tplc="0409000F" w:tentative="1">
+      <w:start w:val="1"/>
+      <w:numFmt w:val="decimal"/>
+      <w:lvlText w:val="%7."/>
+      <w:lvlJc w:val="left"/>
+      <w:pPr>
+        <w:ind w:left="5040" w:hanging="360"/>
+      </w:pPr>
+    </w:lvl>
+    <w:lvl w:ilvl="7" w:tplc="04090019" w:tentative="1">
+      <w:start w:val="1"/>
+      <w:numFmt w:val="lowerLetter"/>
+      <w:lvlText w:val="%8."/>
+      <w:lvlJc w:val="left"/>
+      <w:pPr>
+        <w:ind w:left="5760" w:hanging="360"/>
+      </w:pPr>
+    </w:lvl>
+    <w:lvl w:ilvl="8" w:tplc="0409001B" w:tentative="1">
+      <w:start w:val="1"/>
+      <w:numFmt w:val="lowerRoman"/>
+      <w:lvlText w:val="%9."/>
+      <w:lvlJc w:val="right"/>
+      <w:pPr>
+        <w:ind w:left="6480" w:hanging="180"/>
+      </w:pPr>
+    </w:lvl>
+  </w:abstractNum>
+  <w:abstractNum w:abstractNumId="8" w15:restartNumberingAfterBreak="0">
     <w:nsid w:val="63353E17"/>
     <w:multiLevelType w:val="multilevel"/>
     <w:tmpl w:val="2E9A22F2"/>
@@ -6284,7 +6921,7 @@
       </w:pPr>
     </w:lvl>
   </w:abstractNum>
-  <w:abstractNum w:abstractNumId="6" w15:restartNumberingAfterBreak="0">
+  <w:abstractNum w:abstractNumId="9" w15:restartNumberingAfterBreak="0">
     <w:nsid w:val="6D06502E"/>
     <w:multiLevelType w:val="hybridMultilevel"/>
     <w:tmpl w:val="C3B219C2"/>
@@ -6398,25 +7035,34 @@
     </w:lvl>
   </w:abstractNum>
   <w:num w:numId="1">
-    <w:abstractNumId w:val="3"/>
+    <w:abstractNumId w:val="4"/>
   </w:num>
   <w:num w:numId="2">
-    <w:abstractNumId w:val="4"/>
+    <w:abstractNumId w:val="5"/>
   </w:num>
   <w:num w:numId="3">
     <w:abstractNumId w:val="2"/>
   </w:num>
   <w:num w:numId="4">
-    <w:abstractNumId w:val="6"/>
+    <w:abstractNumId w:val="9"/>
   </w:num>
   <w:num w:numId="5">
     <w:abstractNumId w:val="1"/>
   </w:num>
   <w:num w:numId="6">
-    <w:abstractNumId w:val="5"/>
+    <w:abstractNumId w:val="8"/>
   </w:num>
   <w:num w:numId="7">
     <w:abstractNumId w:val="0"/>
+  </w:num>
+  <w:num w:numId="8">
+    <w:abstractNumId w:val="7"/>
+  </w:num>
+  <w:num w:numId="9">
+    <w:abstractNumId w:val="6"/>
+  </w:num>
+  <w:num w:numId="10">
+    <w:abstractNumId w:val="3"/>
   </w:num>
 </w:numbering>
 </file>
@@ -7465,15 +8111,16 @@
   </w:compat>
   <w:rsids>
     <w:rsidRoot w:val="0047202C"/>
-    <w:rsid w:val="0044708D"/>
     <w:rsid w:val="0047202C"/>
     <w:rsid w:val="004E4522"/>
+    <w:rsid w:val="008E1BD7"/>
     <w:rsid w:val="0094157A"/>
     <w:rsid w:val="009714D9"/>
     <w:rsid w:val="009D2E3B"/>
     <w:rsid w:val="00A9089F"/>
     <w:rsid w:val="00B606DC"/>
     <w:rsid w:val="00C939B0"/>
+    <w:rsid w:val="00DB080B"/>
   </w:rsids>
   <m:mathPr>
     <m:mathFont m:val="Cambria Math"/>

</xml_diff>